<commit_message>
added interlux top tier gun xD
</commit_message>
<xml_diff>
--- a/other/dev_resources/Gun Ideas.docx
+++ b/other/dev_resources/Gun Ideas.docx
@@ -2039,8 +2039,6 @@
         </w:rPr>
         <w:t xml:space="preserve"> stun</w:t>
       </w:r>
-      <w:bookmarkStart w:id="0" w:name="_GoBack"/>
-      <w:bookmarkEnd w:id="0"/>
       <w:r>
         <w:rPr>
           <w:rFonts w:ascii="Calibri" w:eastAsia="Calibri" w:hAnsi="Calibri" w:cs="Calibri"/>
@@ -2870,13 +2868,15 @@
           <w:b/>
           <w:sz w:val="24"/>
         </w:rPr>
-        <w:t>UltraWaveROD</w:t>
-      </w:r>
-    </w:p>
-    <w:p>
-      <w:pPr>
-        <w:rPr>
-          <w:rFonts w:ascii="Calibri" w:eastAsia="Calibri" w:hAnsi="Calibri" w:cs="Calibri"/>
+        <w:t xml:space="preserve">Interlux </w:t>
+      </w:r>
+    </w:p>
+    <w:p>
+      <w:pPr>
+        <w:rPr>
+          <w:rFonts w:ascii="Calibri" w:eastAsia="Calibri" w:hAnsi="Calibri" w:cs="Calibri"/>
+          <w:i/>
+          <w:iCs/>
           <w:sz w:val="24"/>
         </w:rPr>
       </w:pPr>
@@ -2893,8 +2893,19 @@
           <w:rFonts w:ascii="Calibri" w:eastAsia="Calibri" w:hAnsi="Calibri" w:cs="Calibri"/>
           <w:sz w:val="24"/>
         </w:rPr>
-        <w:t xml:space="preserve"> Transforms energy in the environment</w:t>
-      </w:r>
+        <w:t xml:space="preserve"> </w:t>
+      </w:r>
+      <w:r>
+        <w:rPr>
+          <w:rFonts w:ascii="Calibri" w:eastAsia="Calibri" w:hAnsi="Calibri" w:cs="Calibri"/>
+          <w:i/>
+          <w:iCs/>
+          <w:sz w:val="24"/>
+        </w:rPr>
+        <w:t>Light bending</w:t>
+      </w:r>
+      <w:bookmarkStart w:id="0" w:name="_GoBack"/>
+      <w:bookmarkEnd w:id="0"/>
     </w:p>
     <w:p>
       <w:pPr>
@@ -2916,7 +2927,14 @@
           <w:rFonts w:ascii="Calibri" w:eastAsia="Calibri" w:hAnsi="Calibri" w:cs="Calibri"/>
           <w:sz w:val="24"/>
         </w:rPr>
-        <w:t xml:space="preserve"> 4</w:t>
+        <w:t xml:space="preserve"> </w:t>
+      </w:r>
+      <w:r>
+        <w:rPr>
+          <w:rFonts w:ascii="Calibri" w:eastAsia="Calibri" w:hAnsi="Calibri" w:cs="Calibri"/>
+          <w:sz w:val="24"/>
+        </w:rPr>
+        <w:t>4</w:t>
       </w:r>
     </w:p>
     <w:p>
@@ -2945,74 +2963,143 @@
         <w:rPr>
           <w:rFonts w:ascii="Calibri" w:eastAsia="Calibri" w:hAnsi="Calibri" w:cs="Calibri"/>
           <w:i/>
-          <w:sz w:val="24"/>
-        </w:rPr>
-        <w:t>ZIQ</w:t>
-      </w:r>
-      <w:r>
-        <w:rPr>
-          <w:rFonts w:ascii="Calibri" w:eastAsia="Calibri" w:hAnsi="Calibri" w:cs="Calibri"/>
-          <w:sz w:val="24"/>
-        </w:rPr>
-        <w:t>: Fires a laser starting in red. Bounces of walls 4 times.</w:t>
-      </w:r>
-    </w:p>
-    <w:p>
-      <w:pPr>
-        <w:rPr>
-          <w:rFonts w:ascii="Calibri" w:eastAsia="Calibri" w:hAnsi="Calibri" w:cs="Calibri"/>
-          <w:sz w:val="24"/>
-        </w:rPr>
-      </w:pPr>
-      <w:r>
-        <w:rPr>
-          <w:rFonts w:ascii="Calibri" w:eastAsia="Calibri" w:hAnsi="Calibri" w:cs="Calibri"/>
-          <w:sz w:val="24"/>
-          <w:u w:val="single"/>
-        </w:rPr>
-        <w:t>Mod:</w:t>
-      </w:r>
-      <w:r>
-        <w:rPr>
-          <w:rFonts w:ascii="Calibri" w:eastAsia="Calibri" w:hAnsi="Calibri" w:cs="Calibri"/>
-          <w:sz w:val="24"/>
-        </w:rPr>
-        <w:t xml:space="preserve"> </w:t>
-      </w:r>
-      <w:r>
-        <w:rPr>
-          <w:rFonts w:ascii="Calibri" w:eastAsia="Calibri" w:hAnsi="Calibri" w:cs="Calibri"/>
-          <w:i/>
-          <w:sz w:val="24"/>
-        </w:rPr>
-        <w:t>Ultra</w:t>
-      </w:r>
-      <w:r>
-        <w:rPr>
-          <w:rFonts w:ascii="Calibri" w:eastAsia="Calibri" w:hAnsi="Calibri" w:cs="Calibri"/>
-          <w:i/>
-          <w:sz w:val="24"/>
-        </w:rPr>
-        <w:t xml:space="preserve"> </w:t>
-      </w:r>
-      <w:r>
-        <w:rPr>
-          <w:rFonts w:ascii="Calibri" w:eastAsia="Calibri" w:hAnsi="Calibri" w:cs="Calibri"/>
-          <w:i/>
-          <w:sz w:val="24"/>
-        </w:rPr>
-        <w:t>View</w:t>
-      </w:r>
-      <w:r>
-        <w:rPr>
-          <w:rFonts w:ascii="Calibri" w:eastAsia="Calibri" w:hAnsi="Calibri" w:cs="Calibri"/>
-          <w:sz w:val="24"/>
-        </w:rPr>
-        <w:t xml:space="preserve">: Use all 4 ammo to become invisible for 8 seconds. </w:t>
-      </w:r>
-    </w:p>
-    <w:p>
-      <w:pPr>
+          <w:iCs/>
+          <w:sz w:val="24"/>
+        </w:rPr>
+        <w:t>Phocus</w:t>
+      </w:r>
+      <w:r>
+        <w:rPr>
+          <w:rFonts w:ascii="Calibri" w:eastAsia="Calibri" w:hAnsi="Calibri" w:cs="Calibri"/>
+          <w:i/>
+          <w:iCs/>
+          <w:sz w:val="24"/>
+        </w:rPr>
+        <w:t>:</w:t>
+      </w:r>
+      <w:r>
+        <w:rPr>
+          <w:rFonts w:ascii="Calibri" w:eastAsia="Calibri" w:hAnsi="Calibri" w:cs="Calibri"/>
+          <w:sz w:val="24"/>
+        </w:rPr>
+        <w:t xml:space="preserve"> </w:t>
+      </w:r>
+      <w:r>
+        <w:rPr>
+          <w:rFonts w:ascii="Calibri" w:eastAsia="Calibri" w:hAnsi="Calibri" w:cs="Calibri"/>
+          <w:sz w:val="24"/>
+        </w:rPr>
+        <w:t>Controls</w:t>
+      </w:r>
+      <w:r>
+        <w:rPr>
+          <w:rFonts w:ascii="Calibri" w:eastAsia="Calibri" w:hAnsi="Calibri" w:cs="Calibri"/>
+          <w:sz w:val="24"/>
+        </w:rPr>
+        <w:t xml:space="preserve"> a laser starting. </w:t>
+      </w:r>
+      <w:r>
+        <w:rPr>
+          <w:rFonts w:ascii="Calibri" w:eastAsia="Calibri" w:hAnsi="Calibri" w:cs="Calibri"/>
+          <w:sz w:val="24"/>
+        </w:rPr>
+        <w:t xml:space="preserve">Maxlength: </w:t>
+      </w:r>
+      <w:r>
+        <w:rPr>
+          <w:rFonts w:ascii="Calibri" w:eastAsia="Calibri" w:hAnsi="Calibri" w:cs="Calibri"/>
+          <w:sz w:val="24"/>
+        </w:rPr>
+        <w:t>64</w:t>
+      </w:r>
+      <w:r>
+        <w:rPr>
+          <w:rFonts w:ascii="Calibri" w:eastAsia="Calibri" w:hAnsi="Calibri" w:cs="Calibri"/>
+          <w:sz w:val="24"/>
+        </w:rPr>
+        <w:t xml:space="preserve"> pixels, bounces, giving more damage each bounce.</w:t>
+      </w:r>
+    </w:p>
+    <w:p>
+      <w:pPr>
+        <w:rPr>
+          <w:rFonts w:ascii="Calibri" w:eastAsia="Calibri" w:hAnsi="Calibri" w:cs="Calibri"/>
+          <w:sz w:val="24"/>
+        </w:rPr>
+      </w:pPr>
+      <w:r>
+        <w:rPr>
+          <w:rFonts w:ascii="Calibri" w:eastAsia="Calibri" w:hAnsi="Calibri" w:cs="Calibri"/>
+          <w:sz w:val="24"/>
+          <w:u w:val="single"/>
+        </w:rPr>
+        <w:t>Mod</w:t>
+      </w:r>
+      <w:r>
+        <w:rPr>
+          <w:rFonts w:ascii="Calibri" w:eastAsia="Calibri" w:hAnsi="Calibri" w:cs="Calibri"/>
+          <w:sz w:val="24"/>
+          <w:u w:val="single"/>
+        </w:rPr>
+        <w:t>:</w:t>
+      </w:r>
+      <w:r>
+        <w:rPr>
+          <w:rFonts w:ascii="Calibri" w:eastAsia="Calibri" w:hAnsi="Calibri" w:cs="Calibri"/>
+          <w:sz w:val="24"/>
+        </w:rPr>
+        <w:t xml:space="preserve"> </w:t>
+      </w:r>
+      <w:r>
+        <w:rPr>
+          <w:rFonts w:ascii="Calibri" w:eastAsia="Calibri" w:hAnsi="Calibri" w:cs="Calibri"/>
+          <w:i/>
+          <w:iCs/>
+          <w:sz w:val="24"/>
+        </w:rPr>
+        <w:t>Lux Aeterna</w:t>
+      </w:r>
+      <w:r>
+        <w:rPr>
+          <w:rFonts w:ascii="Calibri" w:eastAsia="Calibri" w:hAnsi="Calibri" w:cs="Calibri"/>
+          <w:sz w:val="24"/>
+        </w:rPr>
+        <w:t xml:space="preserve">: </w:t>
+      </w:r>
+      <w:r>
+        <w:rPr>
+          <w:rFonts w:ascii="Calibri" w:eastAsia="Calibri" w:hAnsi="Calibri" w:cs="Calibri"/>
+          <w:sz w:val="24"/>
+        </w:rPr>
+        <w:t xml:space="preserve">Creates a light shield around </w:t>
+      </w:r>
+      <w:r>
+        <w:rPr>
+          <w:rFonts w:ascii="Calibri" w:eastAsia="Calibri" w:hAnsi="Calibri" w:cs="Calibri"/>
+          <w:sz w:val="24"/>
+        </w:rPr>
+        <w:t>your team</w:t>
+      </w:r>
+      <w:r>
+        <w:rPr>
+          <w:rFonts w:ascii="Calibri" w:eastAsia="Calibri" w:hAnsi="Calibri" w:cs="Calibri"/>
+          <w:sz w:val="24"/>
+        </w:rPr>
+        <w:t xml:space="preserve"> for 3 seconds</w:t>
+      </w:r>
+      <w:r>
+        <w:rPr>
+          <w:rFonts w:ascii="Calibri" w:eastAsia="Calibri" w:hAnsi="Calibri" w:cs="Calibri"/>
+          <w:sz w:val="24"/>
+        </w:rPr>
+        <w:t xml:space="preserve">. </w:t>
+      </w:r>
+    </w:p>
+    <w:p>
+      <w:pPr>
+        <w:tabs>
+          <w:tab w:val="left" w:pos="7414"/>
+        </w:tabs>
         <w:rPr>
           <w:rFonts w:ascii="Calibri" w:eastAsia="Calibri" w:hAnsi="Calibri" w:cs="Calibri"/>
           <w:b/>
@@ -3040,14 +3127,42 @@
           <w:i/>
           <w:sz w:val="24"/>
         </w:rPr>
-        <w:t>Physical Breakdown</w:t>
-      </w:r>
-      <w:r>
-        <w:rPr>
-          <w:rFonts w:ascii="Calibri" w:eastAsia="Calibri" w:hAnsi="Calibri" w:cs="Calibri"/>
-          <w:sz w:val="24"/>
-        </w:rPr>
-        <w:t>: Freeze all players on screen for 3 seconds.</w:t>
+        <w:t>Et lux perpetua luceat eis</w:t>
+      </w:r>
+      <w:r>
+        <w:rPr>
+          <w:rFonts w:ascii="Calibri" w:eastAsia="Calibri" w:hAnsi="Calibri" w:cs="Calibri"/>
+          <w:sz w:val="24"/>
+        </w:rPr>
+        <w:t>:</w:t>
+      </w:r>
+      <w:r>
+        <w:rPr>
+          <w:rFonts w:ascii="Calibri" w:eastAsia="Calibri" w:hAnsi="Calibri" w:cs="Calibri"/>
+          <w:sz w:val="24"/>
+        </w:rPr>
+        <w:t xml:space="preserve"> </w:t>
+      </w:r>
+      <w:r>
+        <w:rPr>
+          <w:rFonts w:ascii="Calibri" w:eastAsia="Calibri" w:hAnsi="Calibri" w:cs="Calibri"/>
+          <w:sz w:val="24"/>
+        </w:rPr>
+        <w:t>Steals life from</w:t>
+      </w:r>
+      <w:r>
+        <w:rPr>
+          <w:rFonts w:ascii="Calibri" w:eastAsia="Calibri" w:hAnsi="Calibri" w:cs="Calibri"/>
+          <w:sz w:val="24"/>
+        </w:rPr>
+        <w:t xml:space="preserve"> everyone on screen</w:t>
+      </w:r>
+      <w:r>
+        <w:rPr>
+          <w:rFonts w:ascii="Calibri" w:eastAsia="Calibri" w:hAnsi="Calibri" w:cs="Calibri"/>
+          <w:sz w:val="24"/>
+        </w:rPr>
+        <w:t>.</w:t>
       </w:r>
     </w:p>
     <w:sectPr>
@@ -3510,13 +3625,13 @@
     <w:name w:val="Normal"/>
     <w:qFormat/>
   </w:style>
-  <w:style w:type="character" w:default="1" w:styleId="DefaultParagraphFont">
+  <w:style w:type="character" w:default="1" w:styleId="Standardskriftforavsnitt">
     <w:name w:val="Default Paragraph Font"/>
     <w:uiPriority w:val="1"/>
     <w:semiHidden/>
     <w:unhideWhenUsed/>
   </w:style>
-  <w:style w:type="table" w:default="1" w:styleId="TableNormal">
+  <w:style w:type="table" w:default="1" w:styleId="Vanligtabell">
     <w:name w:val="Normal Table"/>
     <w:uiPriority w:val="99"/>
     <w:semiHidden/>
@@ -3531,16 +3646,16 @@
       </w:tblCellMar>
     </w:tblPr>
   </w:style>
-  <w:style w:type="numbering" w:default="1" w:styleId="NoList">
+  <w:style w:type="numbering" w:default="1" w:styleId="Ingenliste">
     <w:name w:val="No List"/>
     <w:uiPriority w:val="99"/>
     <w:semiHidden/>
     <w:unhideWhenUsed/>
   </w:style>
-  <w:style w:type="paragraph" w:styleId="Header">
+  <w:style w:type="paragraph" w:styleId="Topptekst">
     <w:name w:val="header"/>
     <w:basedOn w:val="Normal"/>
-    <w:link w:val="HeaderChar"/>
+    <w:link w:val="TopptekstTegn"/>
     <w:uiPriority w:val="99"/>
     <w:unhideWhenUsed/>
     <w:rsid w:val="007A6D05"/>
@@ -3552,17 +3667,17 @@
       <w:spacing w:after="0" w:line="240" w:lineRule="auto"/>
     </w:pPr>
   </w:style>
-  <w:style w:type="character" w:customStyle="1" w:styleId="HeaderChar">
-    <w:name w:val="Header Char"/>
-    <w:basedOn w:val="DefaultParagraphFont"/>
-    <w:link w:val="Header"/>
+  <w:style w:type="character" w:customStyle="1" w:styleId="TopptekstTegn">
+    <w:name w:val="Topptekst Tegn"/>
+    <w:basedOn w:val="Standardskriftforavsnitt"/>
+    <w:link w:val="Topptekst"/>
     <w:uiPriority w:val="99"/>
     <w:rsid w:val="007A6D05"/>
   </w:style>
-  <w:style w:type="paragraph" w:styleId="Footer">
+  <w:style w:type="paragraph" w:styleId="Bunntekst">
     <w:name w:val="footer"/>
     <w:basedOn w:val="Normal"/>
-    <w:link w:val="FooterChar"/>
+    <w:link w:val="BunntekstTegn"/>
     <w:uiPriority w:val="99"/>
     <w:unhideWhenUsed/>
     <w:rsid w:val="007A6D05"/>
@@ -3574,10 +3689,10 @@
       <w:spacing w:after="0" w:line="240" w:lineRule="auto"/>
     </w:pPr>
   </w:style>
-  <w:style w:type="character" w:customStyle="1" w:styleId="FooterChar">
-    <w:name w:val="Footer Char"/>
-    <w:basedOn w:val="DefaultParagraphFont"/>
-    <w:link w:val="Footer"/>
+  <w:style w:type="character" w:customStyle="1" w:styleId="BunntekstTegn">
+    <w:name w:val="Bunntekst Tegn"/>
+    <w:basedOn w:val="Standardskriftforavsnitt"/>
+    <w:link w:val="Bunntekst"/>
     <w:uiPriority w:val="99"/>
     <w:rsid w:val="007A6D05"/>
   </w:style>

</xml_diff>